<commit_message>
working on texture splatting
</commit_message>
<xml_diff>
--- a/finalResults/GPU Final Report.docx
+++ b/finalResults/GPU Final Report.docx
@@ -1,6 +1,6 @@
 
 <file path=word/document.xml><?xml version="1.0" encoding="utf-8"?>
-<w:document xmlns:ve="http://schemas.openxmlformats.org/markup-compatibility/2006" xmlns:o="urn:schemas-microsoft-com:office:office" xmlns:r="http://schemas.openxmlformats.org/officeDocument/2006/relationships" xmlns:m="http://schemas.openxmlformats.org/officeDocument/2006/math" xmlns:v="urn:schemas-microsoft-com:vml" xmlns:wp="http://schemas.openxmlformats.org/drawingml/2006/wordprocessingDrawing" xmlns:w10="urn:schemas-microsoft-com:office:word" xmlns:w="http://schemas.openxmlformats.org/wordprocessingml/2006/main" xmlns:wne="http://schemas.microsoft.com/office/word/2006/wordml">
+<w:document xmlns:wpc="http://schemas.microsoft.com/office/word/2010/wordprocessingCanvas" xmlns:mc="http://schemas.openxmlformats.org/markup-compatibility/2006" xmlns:o="urn:schemas-microsoft-com:office:office" xmlns:r="http://schemas.openxmlformats.org/officeDocument/2006/relationships" xmlns:m="http://schemas.openxmlformats.org/officeDocument/2006/math" xmlns:v="urn:schemas-microsoft-com:vml" xmlns:wp14="http://schemas.microsoft.com/office/word/2010/wordprocessingDrawing" xmlns:wp="http://schemas.openxmlformats.org/drawingml/2006/wordprocessingDrawing" xmlns:w10="urn:schemas-microsoft-com:office:word" xmlns:w="http://schemas.openxmlformats.org/wordprocessingml/2006/main" xmlns:w14="http://schemas.microsoft.com/office/word/2010/wordml" xmlns:wpg="http://schemas.microsoft.com/office/word/2010/wordprocessingGroup" xmlns:wpi="http://schemas.microsoft.com/office/word/2010/wordprocessingInk" xmlns:wne="http://schemas.microsoft.com/office/word/2006/wordml" xmlns:wps="http://schemas.microsoft.com/office/word/2010/wordprocessingShape" mc:Ignorable="w14 wp14">
   <w:background w:color="FFFFFF"/>
   <w:body>
     <w:p>
@@ -15,6 +15,8 @@
           <w:szCs w:val="24"/>
         </w:rPr>
       </w:pPr>
+      <w:bookmarkStart w:id="0" w:name="_GoBack"/>
+      <w:bookmarkEnd w:id="0"/>
       <w:r>
         <w:rPr>
           <w:noProof/>
@@ -43,10 +45,10 @@
                     <pic:cNvPicPr/>
                   </pic:nvPicPr>
                   <pic:blipFill rotWithShape="1">
-                    <a:blip r:embed="rId7" cstate="print">
+                    <a:blip r:embed="rId8" cstate="print">
                       <a:extLst>
                         <a:ext uri="{28A0092B-C50C-407E-A947-70E740481C1C}">
-                          <a14:useLocalDpi xmlns:a14="http://schemas.microsoft.com/office/drawing/2010/main" xmlns:wps="http://schemas.microsoft.com/office/word/2010/wordprocessingShape" xmlns:wpi="http://schemas.microsoft.com/office/word/2010/wordprocessingInk" xmlns:wpg="http://schemas.microsoft.com/office/word/2010/wordprocessingGroup" xmlns:w14="http://schemas.microsoft.com/office/word/2010/wordml" xmlns:w="http://schemas.openxmlformats.org/wordprocessingml/2006/main" xmlns:w10="urn:schemas-microsoft-com:office:word" xmlns:wp14="http://schemas.microsoft.com/office/word/2010/wordprocessingDrawing" xmlns:v="urn:schemas-microsoft-com:vml" xmlns:o="urn:schemas-microsoft-com:office:office" xmlns:mc="http://schemas.openxmlformats.org/markup-compatibility/2006" xmlns:wpc="http://schemas.microsoft.com/office/word/2010/wordprocessingCanvas" xmlns="" val="0"/>
+                          <a14:useLocalDpi xmlns:a14="http://schemas.microsoft.com/office/drawing/2010/main" val="0"/>
                         </a:ext>
                       </a:extLst>
                     </a:blip>
@@ -66,7 +68,7 @@
                     </a:ln>
                     <a:extLst>
                       <a:ext uri="{53640926-AAD7-44D8-BBD7-CCE9431645EC}">
-                        <a14:shadowObscured xmlns:a14="http://schemas.microsoft.com/office/drawing/2010/main" xmlns:wps="http://schemas.microsoft.com/office/word/2010/wordprocessingShape" xmlns:wpi="http://schemas.microsoft.com/office/word/2010/wordprocessingInk" xmlns:wpg="http://schemas.microsoft.com/office/word/2010/wordprocessingGroup" xmlns:w14="http://schemas.microsoft.com/office/word/2010/wordml" xmlns:w="http://schemas.openxmlformats.org/wordprocessingml/2006/main" xmlns:w10="urn:schemas-microsoft-com:office:word" xmlns:wp14="http://schemas.microsoft.com/office/word/2010/wordprocessingDrawing" xmlns:v="urn:schemas-microsoft-com:vml" xmlns:o="urn:schemas-microsoft-com:office:office" xmlns:mc="http://schemas.openxmlformats.org/markup-compatibility/2006" xmlns:wpc="http://schemas.microsoft.com/office/word/2010/wordprocessingCanvas" xmlns=""/>
+                        <a14:shadowObscured xmlns:a14="http://schemas.microsoft.com/office/drawing/2010/main"/>
                       </a:ext>
                     </a:extLst>
                   </pic:spPr>
@@ -395,7 +397,7 @@
                     </pic:cNvPicPr>
                   </pic:nvPicPr>
                   <pic:blipFill>
-                    <a:blip r:embed="rId8" cstate="print"/>
+                    <a:blip r:embed="rId9" cstate="print"/>
                     <a:srcRect/>
                     <a:stretch>
                       <a:fillRect/>
@@ -464,7 +466,7 @@
                     </pic:cNvPicPr>
                   </pic:nvPicPr>
                   <pic:blipFill>
-                    <a:blip r:embed="rId9" cstate="print"/>
+                    <a:blip r:embed="rId10" cstate="print"/>
                     <a:srcRect r="15443" b="36192"/>
                     <a:stretch>
                       <a:fillRect/>
@@ -791,11 +793,11 @@
                       <w:szCs w:val="24"/>
                     </w:rPr>
                   </w:pPr>
-                  <w:bookmarkStart w:id="0" w:name="_GoBack"/>
                   <w:proofErr w:type="gramStart"/>
                   <w:r>
                     <w:t xml:space="preserve">Figure </w:t>
                   </w:r>
+                  <w:proofErr w:type="gramEnd"/>
                   <w:r>
                     <w:fldChar w:fldCharType="begin"/>
                   </w:r>
@@ -817,6 +819,7 @@
                     </w:rPr>
                     <w:fldChar w:fldCharType="end"/>
                   </w:r>
+                  <w:proofErr w:type="gramStart"/>
                   <w:r>
                     <w:t>.</w:t>
                   </w:r>
@@ -824,7 +827,6 @@
                   <w:r>
                     <w:t xml:space="preserve"> Pipeline Overview</w:t>
                   </w:r>
-                  <w:bookmarkEnd w:id="0"/>
                 </w:p>
               </w:txbxContent>
             </v:textbox>
@@ -1935,7 +1937,7 @@
             <wp:cNvGraphicFramePr/>
             <a:graphic xmlns:a="http://schemas.openxmlformats.org/drawingml/2006/main">
               <a:graphicData uri="http://schemas.openxmlformats.org/drawingml/2006/chart">
-                <c:chart xmlns:c="http://schemas.openxmlformats.org/drawingml/2006/chart" xmlns:r="http://schemas.openxmlformats.org/officeDocument/2006/relationships" r:id="rId10"/>
+                <c:chart xmlns:c="http://schemas.openxmlformats.org/drawingml/2006/chart" xmlns:r="http://schemas.openxmlformats.org/officeDocument/2006/relationships" r:id="rId11"/>
               </a:graphicData>
             </a:graphic>
           </wp:anchor>
@@ -2317,7 +2319,7 @@
         </w:rPr>
         <w:t>, by James O Brien et</w:t>
       </w:r>
-      <w:hyperlink r:id="rId11">
+      <w:hyperlink r:id="rId12">
         <w:r>
           <w:rPr>
             <w:rFonts w:ascii="Times New Roman" w:hAnsi="Times New Roman" w:cs="Times New Roman"/>
@@ -2335,7 +2337,7 @@
         </w:rPr>
         <w:t>al</w:t>
       </w:r>
-      <w:hyperlink r:id="rId12"/>
+      <w:hyperlink r:id="rId13"/>
     </w:p>
     <w:p>
       <w:pPr>
@@ -2352,7 +2354,7 @@
       <w:r>
         <w:t>[</w:t>
       </w:r>
-      <w:hyperlink r:id="rId13">
+      <w:hyperlink r:id="rId14">
         <w:r>
           <w:rPr>
             <w:rFonts w:ascii="Times New Roman" w:hAnsi="Times New Roman" w:cs="Times New Roman"/>
@@ -2557,7 +2559,7 @@
                     </pic:cNvPicPr>
                   </pic:nvPicPr>
                   <pic:blipFill>
-                    <a:blip r:embed="rId14" cstate="print"/>
+                    <a:blip r:embed="rId15" cstate="print"/>
                     <a:srcRect/>
                     <a:stretch>
                       <a:fillRect/>
@@ -2623,7 +2625,7 @@
                     </pic:cNvPicPr>
                   </pic:nvPicPr>
                   <pic:blipFill>
-                    <a:blip r:embed="rId15" cstate="print"/>
+                    <a:blip r:embed="rId16" cstate="print"/>
                     <a:srcRect/>
                     <a:stretch>
                       <a:fillRect/>
@@ -2689,7 +2691,7 @@
                     </pic:cNvPicPr>
                   </pic:nvPicPr>
                   <pic:blipFill>
-                    <a:blip r:embed="rId16" cstate="print"/>
+                    <a:blip r:embed="rId17" cstate="print"/>
                     <a:srcRect/>
                     <a:stretch>
                       <a:fillRect/>
@@ -2793,7 +2795,7 @@
                     </pic:cNvPicPr>
                   </pic:nvPicPr>
                   <pic:blipFill>
-                    <a:blip r:embed="rId17" cstate="print"/>
+                    <a:blip r:embed="rId18" cstate="print"/>
                     <a:srcRect/>
                     <a:stretch>
                       <a:fillRect/>
@@ -2870,6 +2872,7 @@
       <w:r>
         <w:t xml:space="preserve">Figure </w:t>
       </w:r>
+      <w:proofErr w:type="gramEnd"/>
       <w:r>
         <w:fldChar w:fldCharType="begin"/>
       </w:r>
@@ -2888,6 +2891,7 @@
       <w:r>
         <w:fldChar w:fldCharType="end"/>
       </w:r>
+      <w:proofErr w:type="gramStart"/>
       <w:r>
         <w:t>.</w:t>
       </w:r>
@@ -3018,7 +3022,7 @@
                     </pic:cNvPicPr>
                   </pic:nvPicPr>
                   <pic:blipFill>
-                    <a:blip r:embed="rId18" cstate="print"/>
+                    <a:blip r:embed="rId19" cstate="print"/>
                     <a:srcRect/>
                     <a:stretch>
                       <a:fillRect/>
@@ -3073,7 +3077,7 @@
                     </pic:cNvPicPr>
                   </pic:nvPicPr>
                   <pic:blipFill>
-                    <a:blip r:embed="rId19" cstate="print"/>
+                    <a:blip r:embed="rId20" cstate="print"/>
                     <a:srcRect/>
                     <a:stretch>
                       <a:fillRect/>
@@ -3307,7 +3311,7 @@
       </w:pPr>
     </w:p>
     <w:sectPr>
-      <w:headerReference w:type="first" r:id="rId20"/>
+      <w:headerReference w:type="first" r:id="rId21"/>
       <w:pgSz w:w="12240" w:h="15840" w:code="1"/>
       <w:pgMar w:top="1440" w:right="1440" w:bottom="1440" w:left="1440" w:header="720" w:footer="720" w:gutter="0"/>
       <w:cols w:num="2" w:space="720"/>
@@ -3318,7 +3322,7 @@
 </file>
 
 <file path=word/endnotes.xml><?xml version="1.0" encoding="utf-8"?>
-<w:endnotes xmlns:ve="http://schemas.openxmlformats.org/markup-compatibility/2006" xmlns:o="urn:schemas-microsoft-com:office:office" xmlns:r="http://schemas.openxmlformats.org/officeDocument/2006/relationships" xmlns:m="http://schemas.openxmlformats.org/officeDocument/2006/math" xmlns:v="urn:schemas-microsoft-com:vml" xmlns:wp="http://schemas.openxmlformats.org/drawingml/2006/wordprocessingDrawing" xmlns:w10="urn:schemas-microsoft-com:office:word" xmlns:w="http://schemas.openxmlformats.org/wordprocessingml/2006/main" xmlns:wne="http://schemas.microsoft.com/office/word/2006/wordml">
+<w:endnotes xmlns:wpc="http://schemas.microsoft.com/office/word/2010/wordprocessingCanvas" xmlns:mc="http://schemas.openxmlformats.org/markup-compatibility/2006" xmlns:o="urn:schemas-microsoft-com:office:office" xmlns:r="http://schemas.openxmlformats.org/officeDocument/2006/relationships" xmlns:m="http://schemas.openxmlformats.org/officeDocument/2006/math" xmlns:v="urn:schemas-microsoft-com:vml" xmlns:wp14="http://schemas.microsoft.com/office/word/2010/wordprocessingDrawing" xmlns:wp="http://schemas.openxmlformats.org/drawingml/2006/wordprocessingDrawing" xmlns:w10="urn:schemas-microsoft-com:office:word" xmlns:w="http://schemas.openxmlformats.org/wordprocessingml/2006/main" xmlns:w14="http://schemas.microsoft.com/office/word/2010/wordml" xmlns:wpg="http://schemas.microsoft.com/office/word/2010/wordprocessingGroup" xmlns:wpi="http://schemas.microsoft.com/office/word/2010/wordprocessingInk" xmlns:wne="http://schemas.microsoft.com/office/word/2006/wordml" xmlns:wps="http://schemas.microsoft.com/office/word/2010/wordprocessingShape" mc:Ignorable="w14 wp14">
   <w:endnote w:type="separator" w:id="-1">
     <w:p>
       <w:pPr>
@@ -3343,7 +3347,7 @@
 </file>
 
 <file path=word/footnotes.xml><?xml version="1.0" encoding="utf-8"?>
-<w:footnotes xmlns:ve="http://schemas.openxmlformats.org/markup-compatibility/2006" xmlns:o="urn:schemas-microsoft-com:office:office" xmlns:r="http://schemas.openxmlformats.org/officeDocument/2006/relationships" xmlns:m="http://schemas.openxmlformats.org/officeDocument/2006/math" xmlns:v="urn:schemas-microsoft-com:vml" xmlns:wp="http://schemas.openxmlformats.org/drawingml/2006/wordprocessingDrawing" xmlns:w10="urn:schemas-microsoft-com:office:word" xmlns:w="http://schemas.openxmlformats.org/wordprocessingml/2006/main" xmlns:wne="http://schemas.microsoft.com/office/word/2006/wordml">
+<w:footnotes xmlns:wpc="http://schemas.microsoft.com/office/word/2010/wordprocessingCanvas" xmlns:mc="http://schemas.openxmlformats.org/markup-compatibility/2006" xmlns:o="urn:schemas-microsoft-com:office:office" xmlns:r="http://schemas.openxmlformats.org/officeDocument/2006/relationships" xmlns:m="http://schemas.openxmlformats.org/officeDocument/2006/math" xmlns:v="urn:schemas-microsoft-com:vml" xmlns:wp14="http://schemas.microsoft.com/office/word/2010/wordprocessingDrawing" xmlns:wp="http://schemas.openxmlformats.org/drawingml/2006/wordprocessingDrawing" xmlns:w10="urn:schemas-microsoft-com:office:word" xmlns:w="http://schemas.openxmlformats.org/wordprocessingml/2006/main" xmlns:w14="http://schemas.microsoft.com/office/word/2010/wordml" xmlns:wpg="http://schemas.microsoft.com/office/word/2010/wordprocessingGroup" xmlns:wpi="http://schemas.microsoft.com/office/word/2010/wordprocessingInk" xmlns:wne="http://schemas.microsoft.com/office/word/2006/wordml" xmlns:wps="http://schemas.microsoft.com/office/word/2010/wordprocessingShape" mc:Ignorable="w14 wp14">
   <w:footnote w:type="separator" w:id="-1">
     <w:p>
       <w:pPr>
@@ -3368,7 +3372,7 @@
 </file>
 
 <file path=word/header1.xml><?xml version="1.0" encoding="utf-8"?>
-<w:hdr xmlns:ve="http://schemas.openxmlformats.org/markup-compatibility/2006" xmlns:o="urn:schemas-microsoft-com:office:office" xmlns:r="http://schemas.openxmlformats.org/officeDocument/2006/relationships" xmlns:m="http://schemas.openxmlformats.org/officeDocument/2006/math" xmlns:v="urn:schemas-microsoft-com:vml" xmlns:wp="http://schemas.openxmlformats.org/drawingml/2006/wordprocessingDrawing" xmlns:w10="urn:schemas-microsoft-com:office:word" xmlns:w="http://schemas.openxmlformats.org/wordprocessingml/2006/main" xmlns:wne="http://schemas.microsoft.com/office/word/2006/wordml">
+<w:hdr xmlns:wpc="http://schemas.microsoft.com/office/word/2010/wordprocessingCanvas" xmlns:mc="http://schemas.openxmlformats.org/markup-compatibility/2006" xmlns:o="urn:schemas-microsoft-com:office:office" xmlns:r="http://schemas.openxmlformats.org/officeDocument/2006/relationships" xmlns:m="http://schemas.openxmlformats.org/officeDocument/2006/math" xmlns:v="urn:schemas-microsoft-com:vml" xmlns:wp14="http://schemas.microsoft.com/office/word/2010/wordprocessingDrawing" xmlns:wp="http://schemas.openxmlformats.org/drawingml/2006/wordprocessingDrawing" xmlns:w10="urn:schemas-microsoft-com:office:word" xmlns:w="http://schemas.openxmlformats.org/wordprocessingml/2006/main" xmlns:w14="http://schemas.microsoft.com/office/word/2010/wordml" xmlns:wpg="http://schemas.microsoft.com/office/word/2010/wordprocessingGroup" xmlns:wpi="http://schemas.microsoft.com/office/word/2010/wordprocessingInk" xmlns:wne="http://schemas.microsoft.com/office/word/2006/wordml" xmlns:wps="http://schemas.microsoft.com/office/word/2010/wordprocessingShape" mc:Ignorable="w14 wp14">
   <w:p>
     <w:pPr>
       <w:rPr>
@@ -3417,23 +3421,13 @@
         <w:szCs w:val="24"/>
       </w:rPr>
     </w:pPr>
-    <w:proofErr w:type="spellStart"/>
     <w:r>
       <w:rPr>
         <w:rFonts w:ascii="Times New Roman" w:hAnsi="Times New Roman" w:cs="Times New Roman"/>
         <w:sz w:val="24"/>
         <w:szCs w:val="24"/>
       </w:rPr>
-      <w:t>Mikey</w:t>
-    </w:r>
-    <w:proofErr w:type="spellEnd"/>
-    <w:r>
-      <w:rPr>
-        <w:rFonts w:ascii="Times New Roman" w:hAnsi="Times New Roman" w:cs="Times New Roman"/>
-        <w:sz w:val="24"/>
-        <w:szCs w:val="24"/>
-      </w:rPr>
-      <w:t xml:space="preserve"> Chen</w:t>
+      <w:t>Mikey Chen</w:t>
     </w:r>
     <w:r>
       <w:rPr>
@@ -3517,7 +3511,7 @@
 </file>
 
 <file path=word/styles.xml><?xml version="1.0" encoding="utf-8"?>
-<w:styles xmlns:r="http://schemas.openxmlformats.org/officeDocument/2006/relationships" xmlns:w="http://schemas.openxmlformats.org/wordprocessingml/2006/main">
+<w:styles xmlns:mc="http://schemas.openxmlformats.org/markup-compatibility/2006" xmlns:r="http://schemas.openxmlformats.org/officeDocument/2006/relationships" xmlns:w="http://schemas.openxmlformats.org/wordprocessingml/2006/main" xmlns:w14="http://schemas.microsoft.com/office/word/2010/wordml" mc:Ignorable="w14">
   <w:docDefaults>
     <w:rPrDefault>
       <w:rPr>
@@ -3783,7 +3777,6 @@
     <w:uiPriority w:val="99"/>
     <w:semiHidden/>
     <w:unhideWhenUsed/>
-    <w:qFormat/>
     <w:tblPr>
       <w:tblInd w:w="0" w:type="dxa"/>
       <w:tblCellMar>
@@ -4102,7 +4095,7 @@
     <w:lsdException w:name="Bibliography" w:uiPriority="37"/>
     <w:lsdException w:name="TOC Heading" w:uiPriority="39" w:qFormat="1"/>
   </w:latentStyles>
-  <w:style w:type="paragraph" w:default="1" w:styleId="a">
+  <w:style w:type="paragraph" w:default="1" w:styleId="Normal">
     <w:name w:val="Normal"/>
     <w:qFormat/>
     <w:pPr>
@@ -4110,13 +4103,13 @@
       <w:jc w:val="both"/>
     </w:pPr>
   </w:style>
-  <w:style w:type="character" w:default="1" w:styleId="a0">
+  <w:style w:type="character" w:default="1" w:styleId="DefaultParagraphFont">
     <w:name w:val="Default Paragraph Font"/>
     <w:uiPriority w:val="1"/>
     <w:semiHidden/>
     <w:unhideWhenUsed/>
   </w:style>
-  <w:style w:type="table" w:default="1" w:styleId="a1">
+  <w:style w:type="table" w:default="1" w:styleId="TableNormal">
     <w:name w:val="Normal Table"/>
     <w:uiPriority w:val="99"/>
     <w:semiHidden/>
@@ -4131,7 +4124,7 @@
       </w:tblCellMar>
     </w:tblPr>
   </w:style>
-  <w:style w:type="numbering" w:default="1" w:styleId="a2">
+  <w:style w:type="numbering" w:default="1" w:styleId="NoList">
     <w:name w:val="No List"/>
     <w:uiPriority w:val="99"/>
     <w:semiHidden/>
@@ -4142,13 +4135,25 @@
 
 <file path=word/charts/chart1.xml><?xml version="1.0" encoding="utf-8"?>
 <c:chartSpace xmlns:c="http://schemas.openxmlformats.org/drawingml/2006/chart" xmlns:a="http://schemas.openxmlformats.org/drawingml/2006/main" xmlns:r="http://schemas.openxmlformats.org/officeDocument/2006/relationships">
+  <c:date1904 val="0"/>
   <c:lang val="en-US"/>
+  <c:roundedCorners val="0"/>
+  <mc:AlternateContent xmlns:mc="http://schemas.openxmlformats.org/markup-compatibility/2006">
+    <mc:Choice xmlns:c14="http://schemas.microsoft.com/office/drawing/2007/8/2/chart" Requires="c14">
+      <c14:style val="102"/>
+    </mc:Choice>
+    <mc:Fallback>
+      <c:style val="2"/>
+    </mc:Fallback>
+  </mc:AlternateContent>
   <c:chart>
+    <c:autoTitleDeleted val="0"/>
     <c:plotArea>
       <c:layout/>
       <c:barChart>
         <c:barDir val="col"/>
         <c:grouping val="clustered"/>
+        <c:varyColors val="0"/>
         <c:ser>
           <c:idx val="0"/>
           <c:order val="0"/>
@@ -4163,6 +4168,7 @@
               </c:strCache>
             </c:strRef>
           </c:tx>
+          <c:invertIfNegative val="0"/>
           <c:cat>
             <c:strRef>
               <c:f>'Sheet1'!$A$2:$A$4</c:f>
@@ -4213,6 +4219,7 @@
               </c:strCache>
             </c:strRef>
           </c:tx>
+          <c:invertIfNegative val="0"/>
           <c:cat>
             <c:strRef>
               <c:f>'Sheet1'!$A$2:$A$4</c:f>
@@ -4263,6 +4270,7 @@
               </c:strCache>
             </c:strRef>
           </c:tx>
+          <c:invertIfNegative val="0"/>
           <c:cat>
             <c:strRef>
               <c:f>'Sheet1'!$A$2:$A$4</c:f>
@@ -4313,6 +4321,7 @@
               </c:strCache>
             </c:strRef>
           </c:tx>
+          <c:invertIfNegative val="0"/>
           <c:cat>
             <c:strRef>
               <c:f>'Sheet1'!$A$2:$A$4</c:f>
@@ -4363,6 +4372,7 @@
               </c:strCache>
             </c:strRef>
           </c:tx>
+          <c:invertIfNegative val="0"/>
           <c:cat>
             <c:strRef>
               <c:f>'Sheet1'!$A$2:$A$4</c:f>
@@ -4413,6 +4423,7 @@
               </c:strCache>
             </c:strRef>
           </c:tx>
+          <c:invertIfNegative val="0"/>
           <c:cat>
             <c:strRef>
               <c:f>'Sheet1'!$A$2:$A$4</c:f>
@@ -4463,6 +4474,7 @@
               </c:strCache>
             </c:strRef>
           </c:tx>
+          <c:invertIfNegative val="0"/>
           <c:cat>
             <c:strRef>
               <c:f>'Sheet1'!$A$2:$A$4</c:f>
@@ -4499,15 +4511,24 @@
             </c:numRef>
           </c:val>
         </c:ser>
-        <c:dLbls/>
-        <c:axId val="98137600"/>
-        <c:axId val="98139520"/>
+        <c:dLbls>
+          <c:showLegendKey val="0"/>
+          <c:showVal val="0"/>
+          <c:showCatName val="0"/>
+          <c:showSerName val="0"/>
+          <c:showPercent val="0"/>
+          <c:showBubbleSize val="0"/>
+        </c:dLbls>
+        <c:gapWidth val="150"/>
+        <c:axId val="103696896"/>
+        <c:axId val="103646336"/>
       </c:barChart>
       <c:catAx>
-        <c:axId val="98137600"/>
+        <c:axId val="103696896"/>
         <c:scaling>
           <c:orientation val="minMax"/>
         </c:scaling>
+        <c:delete val="0"/>
         <c:axPos val="b"/>
         <c:title>
           <c:tx>
@@ -4525,20 +4546,24 @@
               </a:p>
             </c:rich>
           </c:tx>
-          <c:layout/>
+          <c:overlay val="0"/>
         </c:title>
+        <c:majorTickMark val="out"/>
+        <c:minorTickMark val="none"/>
         <c:tickLblPos val="nextTo"/>
-        <c:crossAx val="98139520"/>
+        <c:crossAx val="103646336"/>
         <c:crosses val="autoZero"/>
         <c:auto val="1"/>
         <c:lblAlgn val="ctr"/>
         <c:lblOffset val="100"/>
+        <c:noMultiLvlLbl val="0"/>
       </c:catAx>
       <c:valAx>
-        <c:axId val="98139520"/>
+        <c:axId val="103646336"/>
         <c:scaling>
           <c:orientation val="minMax"/>
         </c:scaling>
+        <c:delete val="0"/>
         <c:axPos val="l"/>
         <c:majorGridlines/>
         <c:title>
@@ -4562,23 +4587,28 @@
               </a:p>
             </c:rich>
           </c:tx>
-          <c:layout/>
+          <c:overlay val="0"/>
         </c:title>
         <c:numFmt formatCode="General" sourceLinked="1"/>
+        <c:majorTickMark val="out"/>
+        <c:minorTickMark val="none"/>
         <c:tickLblPos val="nextTo"/>
-        <c:crossAx val="98137600"/>
+        <c:crossAx val="103696896"/>
         <c:crosses val="autoZero"/>
         <c:crossBetween val="between"/>
       </c:valAx>
     </c:plotArea>
     <c:legend>
       <c:legendPos val="r"/>
-      <c:layout/>
+      <c:overlay val="0"/>
     </c:legend>
     <c:plotVisOnly val="1"/>
     <c:dispBlanksAs val="gap"/>
+    <c:showDLblsOverMax val="0"/>
   </c:chart>
-  <c:externalData r:id="rId1"/>
+  <c:externalData r:id="rId1">
+    <c:autoUpdate val="0"/>
+  </c:externalData>
 </c:chartSpace>
 </file>
 
@@ -4870,7 +4900,7 @@
 </file>
 
 <file path=customXml/itemProps1.xml><?xml version="1.0" encoding="utf-8"?>
-<ds:datastoreItem xmlns:ds="http://schemas.openxmlformats.org/officeDocument/2006/customXml" ds:itemID="{92024C4F-B605-4D49-A115-FDCD62573A70}">
+<ds:datastoreItem xmlns:ds="http://schemas.openxmlformats.org/officeDocument/2006/customXml" ds:itemID="{E9AB43E2-A242-4EB0-9D75-B61B23196C8C}">
   <ds:schemaRefs>
     <ds:schemaRef ds:uri="http://schemas.openxmlformats.org/officeDocument/2006/bibliography"/>
   </ds:schemaRefs>

</xml_diff>